<commit_message>
Revision cuaderno publicacion 1
</commit_message>
<xml_diff>
--- a/fuentes/contenidos/grado07/guion13/Cuaderno MA_07_13_CO.docx
+++ b/fuentes/contenidos/grado07/guion13/Cuaderno MA_07_13_CO.docx
@@ -2,8 +2,48 @@
 <file path=word/document.xml><?xml version="1.0" encoding="utf-8"?>
 <w:document xmlns:wpc="http://schemas.microsoft.com/office/word/2010/wordprocessingCanvas" xmlns:mc="http://schemas.openxmlformats.org/markup-compatibility/2006" xmlns:o="urn:schemas-microsoft-com:office:office" xmlns:r="http://schemas.openxmlformats.org/officeDocument/2006/relationships" xmlns:m="http://schemas.openxmlformats.org/officeDocument/2006/math" xmlns:v="urn:schemas-microsoft-com:vml" xmlns:wp14="http://schemas.microsoft.com/office/word/2010/wordprocessingDrawing" xmlns:wp="http://schemas.openxmlformats.org/drawingml/2006/wordprocessingDrawing" xmlns:w10="urn:schemas-microsoft-com:office:word" xmlns:w="http://schemas.openxmlformats.org/wordprocessingml/2006/main" xmlns:w14="http://schemas.microsoft.com/office/word/2010/wordml" xmlns:w15="http://schemas.microsoft.com/office/word/2012/wordml" xmlns:wpg="http://schemas.microsoft.com/office/word/2010/wordprocessingGroup" xmlns:wpi="http://schemas.microsoft.com/office/word/2010/wordprocessingInk" xmlns:wne="http://schemas.microsoft.com/office/word/2006/wordml" xmlns:wps="http://schemas.microsoft.com/office/word/2010/wordprocessingShape" mc:Ignorable="w14 w15 wp14">
   <w:body>
-    <w:p/>
     <w:p>
+      <w:r>
+        <w:rPr>
+          <w:noProof/>
+          <w:lang w:eastAsia="es-CO"/>
+        </w:rPr>
+        <w:drawing>
+          <wp:inline distT="0" distB="0" distL="0" distR="0" wp14:anchorId="66CD1E54" wp14:editId="2DF500F7">
+            <wp:extent cx="5612130" cy="2870835"/>
+            <wp:effectExtent l="0" t="0" r="7620" b="5715"/>
+            <wp:docPr id="4" name="Imagen 4"/>
+            <wp:cNvGraphicFramePr>
+              <a:graphicFrameLocks xmlns:a="http://schemas.openxmlformats.org/drawingml/2006/main" noChangeAspect="1"/>
+            </wp:cNvGraphicFramePr>
+            <a:graphic xmlns:a="http://schemas.openxmlformats.org/drawingml/2006/main">
+              <a:graphicData uri="http://schemas.openxmlformats.org/drawingml/2006/picture">
+                <pic:pic xmlns:pic="http://schemas.openxmlformats.org/drawingml/2006/picture">
+                  <pic:nvPicPr>
+                    <pic:cNvPr id="1" name=""/>
+                    <pic:cNvPicPr/>
+                  </pic:nvPicPr>
+                  <pic:blipFill>
+                    <a:blip r:embed="rId4"/>
+                    <a:stretch>
+                      <a:fillRect/>
+                    </a:stretch>
+                  </pic:blipFill>
+                  <pic:spPr>
+                    <a:xfrm>
+                      <a:off x="0" y="0"/>
+                      <a:ext cx="5612130" cy="2870835"/>
+                    </a:xfrm>
+                    <a:prstGeom prst="rect">
+                      <a:avLst/>
+                    </a:prstGeom>
+                  </pic:spPr>
+                </pic:pic>
+              </a:graphicData>
+            </a:graphic>
+          </wp:inline>
+        </w:drawing>
+      </w:r>
       <w:bookmarkStart w:id="0" w:name="_GoBack"/>
       <w:bookmarkEnd w:id="0"/>
       <w:r>
@@ -11,7 +51,6 @@
           <w:noProof/>
           <w:lang w:eastAsia="es-CO"/>
         </w:rPr>
-        <w:lastRenderedPageBreak/>
         <w:drawing>
           <wp:inline distT="0" distB="0" distL="0" distR="0" wp14:anchorId="1CB03689" wp14:editId="040965C8">
             <wp:extent cx="5612130" cy="3880485"/>
@@ -28,7 +67,7 @@
                     <pic:cNvPicPr/>
                   </pic:nvPicPr>
                   <pic:blipFill>
-                    <a:blip r:embed="rId4"/>
+                    <a:blip r:embed="rId5"/>
                     <a:stretch>
                       <a:fillRect/>
                     </a:stretch>
@@ -53,6 +92,7 @@
           <w:noProof/>
           <w:lang w:eastAsia="es-CO"/>
         </w:rPr>
+        <w:lastRenderedPageBreak/>
         <w:drawing>
           <wp:inline distT="0" distB="0" distL="0" distR="0" wp14:anchorId="6D2E16BC" wp14:editId="0F5361B3">
             <wp:extent cx="5612130" cy="4344670"/>
@@ -69,7 +109,7 @@
                     <pic:cNvPicPr/>
                   </pic:nvPicPr>
                   <pic:blipFill>
-                    <a:blip r:embed="rId5"/>
+                    <a:blip r:embed="rId6"/>
                     <a:stretch>
                       <a:fillRect/>
                     </a:stretch>
@@ -111,7 +151,7 @@
                     <pic:cNvPicPr/>
                   </pic:nvPicPr>
                   <pic:blipFill>
-                    <a:blip r:embed="rId6"/>
+                    <a:blip r:embed="rId7"/>
                     <a:stretch>
                       <a:fillRect/>
                     </a:stretch>
@@ -154,7 +194,7 @@
                     <pic:cNvPicPr/>
                   </pic:nvPicPr>
                   <pic:blipFill>
-                    <a:blip r:embed="rId7"/>
+                    <a:blip r:embed="rId8"/>
                     <a:stretch>
                       <a:fillRect/>
                     </a:stretch>
@@ -204,7 +244,7 @@
                     <pic:cNvPicPr/>
                   </pic:nvPicPr>
                   <pic:blipFill>
-                    <a:blip r:embed="rId8"/>
+                    <a:blip r:embed="rId9"/>
                     <a:stretch>
                       <a:fillRect/>
                     </a:stretch>
@@ -252,7 +292,7 @@
                     <pic:cNvPicPr/>
                   </pic:nvPicPr>
                   <pic:blipFill>
-                    <a:blip r:embed="rId9"/>
+                    <a:blip r:embed="rId10"/>
                     <a:stretch>
                       <a:fillRect/>
                     </a:stretch>
@@ -302,7 +342,7 @@
                     <pic:cNvPicPr/>
                   </pic:nvPicPr>
                   <pic:blipFill>
-                    <a:blip r:embed="rId10"/>
+                    <a:blip r:embed="rId11"/>
                     <a:stretch>
                       <a:fillRect/>
                     </a:stretch>
@@ -350,7 +390,7 @@
                     <pic:cNvPicPr/>
                   </pic:nvPicPr>
                   <pic:blipFill>
-                    <a:blip r:embed="rId11"/>
+                    <a:blip r:embed="rId12"/>
                     <a:stretch>
                       <a:fillRect/>
                     </a:stretch>
@@ -399,7 +439,7 @@
                     <pic:cNvPicPr/>
                   </pic:nvPicPr>
                   <pic:blipFill>
-                    <a:blip r:embed="rId12"/>
+                    <a:blip r:embed="rId13"/>
                     <a:stretch>
                       <a:fillRect/>
                     </a:stretch>
@@ -447,7 +487,7 @@
                     <pic:cNvPicPr/>
                   </pic:nvPicPr>
                   <pic:blipFill>
-                    <a:blip r:embed="rId13"/>
+                    <a:blip r:embed="rId14"/>
                     <a:stretch>
                       <a:fillRect/>
                     </a:stretch>
@@ -496,7 +536,7 @@
                     <pic:cNvPicPr/>
                   </pic:nvPicPr>
                   <pic:blipFill>
-                    <a:blip r:embed="rId14"/>
+                    <a:blip r:embed="rId15"/>
                     <a:stretch>
                       <a:fillRect/>
                     </a:stretch>
@@ -544,7 +584,7 @@
                     <pic:cNvPicPr/>
                   </pic:nvPicPr>
                   <pic:blipFill>
-                    <a:blip r:embed="rId15"/>
+                    <a:blip r:embed="rId16"/>
                     <a:stretch>
                       <a:fillRect/>
                     </a:stretch>
@@ -593,7 +633,7 @@
                     <pic:cNvPicPr/>
                   </pic:nvPicPr>
                   <pic:blipFill>
-                    <a:blip r:embed="rId16"/>
+                    <a:blip r:embed="rId17"/>
                     <a:stretch>
                       <a:fillRect/>
                     </a:stretch>
@@ -642,7 +682,7 @@
                     <pic:cNvPicPr/>
                   </pic:nvPicPr>
                   <pic:blipFill>
-                    <a:blip r:embed="rId17"/>
+                    <a:blip r:embed="rId18"/>
                     <a:stretch>
                       <a:fillRect/>
                     </a:stretch>
@@ -690,7 +730,7 @@
                     <pic:cNvPicPr/>
                   </pic:nvPicPr>
                   <pic:blipFill>
-                    <a:blip r:embed="rId18"/>
+                    <a:blip r:embed="rId19"/>
                     <a:stretch>
                       <a:fillRect/>
                     </a:stretch>
@@ -739,7 +779,7 @@
                     <pic:cNvPicPr/>
                   </pic:nvPicPr>
                   <pic:blipFill>
-                    <a:blip r:embed="rId19"/>
+                    <a:blip r:embed="rId20"/>
                     <a:stretch>
                       <a:fillRect/>
                     </a:stretch>
@@ -783,7 +823,7 @@
                     <pic:cNvPicPr/>
                   </pic:nvPicPr>
                   <pic:blipFill>
-                    <a:blip r:embed="rId20"/>
+                    <a:blip r:embed="rId21"/>
                     <a:stretch>
                       <a:fillRect/>
                     </a:stretch>
@@ -831,7 +871,7 @@
                     <pic:cNvPicPr/>
                   </pic:nvPicPr>
                   <pic:blipFill>
-                    <a:blip r:embed="rId21"/>
+                    <a:blip r:embed="rId22"/>
                     <a:stretch>
                       <a:fillRect/>
                     </a:stretch>
@@ -880,7 +920,7 @@
                     <pic:cNvPicPr/>
                   </pic:nvPicPr>
                   <pic:blipFill>
-                    <a:blip r:embed="rId22"/>
+                    <a:blip r:embed="rId23"/>
                     <a:stretch>
                       <a:fillRect/>
                     </a:stretch>
@@ -928,7 +968,7 @@
                     <pic:cNvPicPr/>
                   </pic:nvPicPr>
                   <pic:blipFill>
-                    <a:blip r:embed="rId23"/>
+                    <a:blip r:embed="rId24"/>
                     <a:stretch>
                       <a:fillRect/>
                     </a:stretch>
@@ -977,7 +1017,7 @@
                     <pic:cNvPicPr/>
                   </pic:nvPicPr>
                   <pic:blipFill>
-                    <a:blip r:embed="rId24"/>
+                    <a:blip r:embed="rId25"/>
                     <a:stretch>
                       <a:fillRect/>
                     </a:stretch>

</xml_diff>

<commit_message>
Cambio de texto ma_07_13_co
</commit_message>
<xml_diff>
--- a/fuentes/contenidos/grado07/guion13/Cuaderno MA_07_13_CO.docx
+++ b/fuentes/contenidos/grado07/guion13/Cuaderno MA_07_13_CO.docx
@@ -530,10 +530,7 @@
       </w:r>
     </w:p>
     <w:p/>
-    <w:p>
-      <w:bookmarkStart w:id="0" w:name="_GoBack"/>
-      <w:bookmarkEnd w:id="0"/>
-    </w:p>
+    <w:p/>
     <w:p>
       <w:r>
         <w:rPr>
@@ -1625,10 +1622,10 @@
         </w:rPr>
         <w:lastRenderedPageBreak/>
         <w:drawing>
-          <wp:inline distT="0" distB="0" distL="0" distR="0" wp14:anchorId="2207C793" wp14:editId="5DCD5825">
-            <wp:extent cx="5612130" cy="4109085"/>
-            <wp:effectExtent l="0" t="0" r="7620" b="5715"/>
-            <wp:docPr id="56" name="Imagen 56"/>
+          <wp:inline distT="0" distB="0" distL="0" distR="0" wp14:anchorId="644166B5" wp14:editId="682528F6">
+            <wp:extent cx="5612130" cy="4106545"/>
+            <wp:effectExtent l="0" t="0" r="7620" b="8255"/>
+            <wp:docPr id="61" name="Imagen 61"/>
             <wp:cNvGraphicFramePr>
               <a:graphicFrameLocks xmlns:a="http://schemas.openxmlformats.org/drawingml/2006/main" noChangeAspect="1"/>
             </wp:cNvGraphicFramePr>
@@ -1648,18 +1645,20 @@
                   <pic:spPr>
                     <a:xfrm>
                       <a:off x="0" y="0"/>
-                      <a:ext cx="5612130" cy="4109085"/>
-                    </a:xfrm>
-                    <a:prstGeom prst="rect">
-                      <a:avLst/>
-                    </a:prstGeom>
-                  </pic:spPr>
-                </pic:pic>
-              </a:graphicData>
-            </a:graphic>
-          </wp:inline>
-        </w:drawing>
-      </w:r>
+                      <a:ext cx="5612130" cy="4106545"/>
+                    </a:xfrm>
+                    <a:prstGeom prst="rect">
+                      <a:avLst/>
+                    </a:prstGeom>
+                  </pic:spPr>
+                </pic:pic>
+              </a:graphicData>
+            </a:graphic>
+          </wp:inline>
+        </w:drawing>
+      </w:r>
+      <w:bookmarkStart w:id="0" w:name="_GoBack"/>
+      <w:bookmarkEnd w:id="0"/>
     </w:p>
     <w:p>
       <w:pPr>

</xml_diff>